<commit_message>
V2.1.001 component designed services
</commit_message>
<xml_diff>
--- a/Raspberry_PI_Z_W_DeveloperGuide.docx
+++ b/Raspberry_PI_Z_W_DeveloperGuide.docx
@@ -735,6 +735,9 @@
         <w:pStyle w:val="ListParagraph"/>
       </w:pPr>
       <w:r>
+        <w:rPr>
+          <w:noProof/>
+        </w:rPr>
         <w:drawing>
           <wp:inline distT="0" distB="0" distL="0" distR="0" wp14:anchorId="1D007E15" wp14:editId="0F903DEF">
             <wp:extent cx="5943600" cy="2221230"/>
@@ -842,6 +845,283 @@
       </w:pPr>
       <w:r>
         <w:t xml:space="preserve">To run crontab need to log into the raspberry pi over ssh </w:t>
+      </w:r>
+    </w:p>
+    <w:p>
+      <w:pPr>
+        <w:pStyle w:val="IntenseQuote"/>
+      </w:pPr>
+      <w:r>
+        <w:t>Enabling and Disabling Raspberry OS Feature to save energy</w:t>
+      </w:r>
+    </w:p>
+    <w:p/>
+    <w:p>
+      <w:r>
+        <w:t>2. USB AND ETHERNET</w:t>
+      </w:r>
+    </w:p>
+    <w:p>
+      <w:pPr>
+        <w:ind w:left="720"/>
+      </w:pPr>
+      <w:r>
+        <w:t>To shut off power for USB ports and Ethernet type the following into the</w:t>
+      </w:r>
+    </w:p>
+    <w:p>
+      <w:pPr>
+        <w:ind w:left="720"/>
+      </w:pPr>
+      <w:r>
+        <w:t>Raspberry Pi Terminal and press enter.</w:t>
+      </w:r>
+    </w:p>
+    <w:p>
+      <w:pPr>
+        <w:ind w:left="720"/>
+      </w:pPr>
+      <w:r>
+        <w:t>echo &amp;#39;1-1&amp;#39; | sudo tee /sys/bus/usb/drivers/usb/unbind</w:t>
+      </w:r>
+    </w:p>
+    <w:p>
+      <w:pPr>
+        <w:ind w:left="720"/>
+      </w:pPr>
+      <w:r>
+        <w:t>To turn the power back on for USB ports and Ethernet type the following into the</w:t>
+      </w:r>
+    </w:p>
+    <w:p>
+      <w:pPr>
+        <w:ind w:left="720"/>
+      </w:pPr>
+      <w:r>
+        <w:t>Raspberry Pi Terminal and press enter.</w:t>
+      </w:r>
+    </w:p>
+    <w:p>
+      <w:pPr>
+        <w:ind w:left="720"/>
+      </w:pPr>
+      <w:r>
+        <w:t>echo &amp;#39;1-1&amp;#39; | sudo tee /sys/bus/usb/drivers/usb/bind</w:t>
+      </w:r>
+    </w:p>
+    <w:p>
+      <w:pPr>
+        <w:ind w:left="720"/>
+      </w:pPr>
+      <w:r>
+        <w:t>3. WIFI AND BLUETOOTH</w:t>
+      </w:r>
+    </w:p>
+    <w:p>
+      <w:pPr>
+        <w:ind w:left="720"/>
+      </w:pPr>
+      <w:r>
+        <w:t>Disabling WiFi not only lower the overall power usage but also improves security</w:t>
+      </w:r>
+    </w:p>
+    <w:p>
+      <w:pPr>
+        <w:ind w:left="720"/>
+      </w:pPr>
+      <w:r>
+        <w:t>for your Raspberry Pi. There are a number of ways to do this. The easiest way is</w:t>
+      </w:r>
+    </w:p>
+    <w:p>
+      <w:pPr>
+        <w:ind w:left="720"/>
+      </w:pPr>
+      <w:r>
+        <w:t>to utilise the program | rfkill |. Type the following into the terminal and press enter</w:t>
+      </w:r>
+    </w:p>
+    <w:p>
+      <w:pPr>
+        <w:ind w:left="720"/>
+      </w:pPr>
+      <w:r>
+        <w:lastRenderedPageBreak/>
+        <w:t>for each line. Then on reboot it will be disabled.</w:t>
+      </w:r>
+    </w:p>
+    <w:p>
+      <w:pPr>
+        <w:ind w:left="720"/>
+      </w:pPr>
+      <w:r>
+        <w:t>sudo apt install rfkill</w:t>
+      </w:r>
+    </w:p>
+    <w:p>
+      <w:pPr>
+        <w:ind w:left="720"/>
+      </w:pPr>
+      <w:r>
+        <w:t>sudo rfkill block wifi</w:t>
+      </w:r>
+    </w:p>
+    <w:p>
+      <w:pPr>
+        <w:ind w:left="720"/>
+      </w:pPr>
+    </w:p>
+    <w:p>
+      <w:pPr>
+        <w:ind w:left="720"/>
+      </w:pPr>
+      <w:r>
+        <w:t>If you want to re-enable WiFi simply type the following into the terminal.</w:t>
+      </w:r>
+    </w:p>
+    <w:p>
+      <w:pPr>
+        <w:ind w:left="720"/>
+      </w:pPr>
+      <w:r>
+        <w:t>sudo rfkill unblock wifi</w:t>
+      </w:r>
+    </w:p>
+    <w:p>
+      <w:pPr>
+        <w:ind w:left="720"/>
+      </w:pPr>
+    </w:p>
+    <w:p>
+      <w:pPr>
+        <w:ind w:left="720"/>
+      </w:pPr>
+      <w:r>
+        <w:t>Disable Bluetooth</w:t>
+      </w:r>
+    </w:p>
+    <w:p>
+      <w:pPr>
+        <w:ind w:left="720"/>
+      </w:pPr>
+    </w:p>
+    <w:p>
+      <w:pPr>
+        <w:ind w:left="720"/>
+      </w:pPr>
+      <w:r>
+        <w:t>Internal</w:t>
+      </w:r>
+    </w:p>
+    <w:p>
+      <w:pPr>
+        <w:ind w:left="720"/>
+      </w:pPr>
+    </w:p>
+    <w:p>
+      <w:pPr>
+        <w:ind w:left="720"/>
+      </w:pPr>
+      <w:r>
+        <w:t>sudo rfkill block bluetooth</w:t>
+      </w:r>
+    </w:p>
+    <w:p>
+      <w:pPr>
+        <w:ind w:left="720"/>
+      </w:pPr>
+    </w:p>
+    <w:p>
+      <w:pPr>
+        <w:ind w:left="720"/>
+      </w:pPr>
+      <w:r>
+        <w:t>If you want to re-enable Bluetooth simply type the following into the terminal.</w:t>
+      </w:r>
+    </w:p>
+    <w:p>
+      <w:pPr>
+        <w:ind w:left="720"/>
+      </w:pPr>
+      <w:r>
+        <w:t>sudo rfkill unblock Bluetooth</w:t>
+      </w:r>
+    </w:p>
+    <w:p>
+      <w:r>
+        <w:t>4. DISABLE HDMI</w:t>
+      </w:r>
+    </w:p>
+    <w:p>
+      <w:pPr>
+        <w:ind w:left="720"/>
+      </w:pPr>
+      <w:r>
+        <w:t>Whenever you are remotely accessing the Raspberry Pi using SSH or running it</w:t>
+      </w:r>
+    </w:p>
+    <w:p>
+      <w:pPr>
+        <w:ind w:left="720"/>
+      </w:pPr>
+      <w:r>
+        <w:t>headless then likely there will be no need to run anything through the onboard</w:t>
+      </w:r>
+    </w:p>
+    <w:p>
+      <w:pPr>
+        <w:ind w:left="720"/>
+      </w:pPr>
+      <w:r>
+        <w:t>HDMI ports. This means you can disable power to these ports which will give a</w:t>
+      </w:r>
+    </w:p>
+    <w:p>
+      <w:pPr>
+        <w:ind w:left="720"/>
+      </w:pPr>
+      <w:r>
+        <w:t>small improvement to battery life (~20mA). Type the following into the terminal to</w:t>
+      </w:r>
+    </w:p>
+    <w:p>
+      <w:pPr>
+        <w:ind w:left="720"/>
+      </w:pPr>
+      <w:r>
+        <w:t>disable power to the HDMI ports. As soon as you press enter it will be disabled.</w:t>
+      </w:r>
+    </w:p>
+    <w:p>
+      <w:pPr>
+        <w:ind w:left="720"/>
+      </w:pPr>
+      <w:r>
+        <w:t>sudo /opt/vc/bin/tvservice -o</w:t>
+      </w:r>
+    </w:p>
+    <w:p>
+      <w:pPr>
+        <w:ind w:left="720"/>
+      </w:pPr>
+      <w:r>
+        <w:t>If you want to re-enable HDMI connection simply type the following into the</w:t>
+      </w:r>
+    </w:p>
+    <w:p>
+      <w:pPr>
+        <w:ind w:left="720"/>
+      </w:pPr>
+      <w:r>
+        <w:t>terminal.</w:t>
+      </w:r>
+    </w:p>
+    <w:p>
+      <w:pPr>
+        <w:ind w:left="720"/>
+      </w:pPr>
+      <w:r>
+        <w:t>sudo /opt/vc/bin/tvservice -p</w:t>
       </w:r>
     </w:p>
     <w:sectPr>

</xml_diff>

<commit_message>
bug fix module crashes for Cloud server failuer
</commit_message>
<xml_diff>
--- a/Raspberry_PI_Z_W_DeveloperGuide.docx
+++ b/Raspberry_PI_Z_W_DeveloperGuide.docx
@@ -681,68 +681,82 @@
     <w:p>
       <w:pPr>
         <w:pStyle w:val="IntenseQuote"/>
-        <w:rPr>
-          <w:b/>
-          <w:bCs/>
-        </w:rPr>
-      </w:pPr>
-      <w:r>
-        <w:t>KSHome</w:t>
-      </w:r>
-      <w:r>
-        <w:rPr>
-          <w:b/>
-          <w:bCs/>
-        </w:rPr>
-        <w:t xml:space="preserve"> App installation </w:t>
-      </w:r>
-    </w:p>
-    <w:p>
-      <w:pPr>
-        <w:pStyle w:val="ListParagraph"/>
-        <w:numPr>
-          <w:ilvl w:val="0"/>
-          <w:numId w:val="3"/>
-        </w:numPr>
-      </w:pPr>
+      </w:pPr>
+      <w:r>
+        <w:br w:type="page"/>
+      </w:r>
       <w:r>
         <w:lastRenderedPageBreak/>
-        <w:t xml:space="preserve">Clone source code from git repo </w:t>
-      </w:r>
-      <w:hyperlink r:id="rId15" w:history="1">
-        <w:r>
-          <w:rPr>
-            <w:rStyle w:val="Hyperlink"/>
-          </w:rPr>
-          <w:t>https://github.com/sesa58149/SmartHomeSolution.git</w:t>
-        </w:r>
-      </w:hyperlink>
-    </w:p>
-    <w:p>
-      <w:pPr>
-        <w:pStyle w:val="ListParagraph"/>
-        <w:numPr>
-          <w:ilvl w:val="0"/>
-          <w:numId w:val="3"/>
-        </w:numPr>
-      </w:pPr>
-      <w:r>
-        <w:t>Enter into the folder shown in below screenshot</w:t>
-      </w:r>
-    </w:p>
-    <w:p>
-      <w:pPr>
-        <w:pStyle w:val="ListParagraph"/>
-      </w:pPr>
+        <w:t xml:space="preserve">Respberry PI camera V2 installation </w:t>
+      </w:r>
+    </w:p>
+    <w:p>
+      <w:r>
+        <w:t>Install bullseye OS minimum.</w:t>
+      </w:r>
+    </w:p>
+    <w:p>
+      <w:r>
+        <w:t xml:space="preserve">Change following configuration </w:t>
+      </w:r>
+    </w:p>
+    <w:p>
       <w:r>
         <w:rPr>
           <w:noProof/>
         </w:rPr>
         <w:drawing>
-          <wp:inline distT="0" distB="0" distL="0" distR="0" wp14:anchorId="1D007E15" wp14:editId="0F903DEF">
-            <wp:extent cx="5943600" cy="2221230"/>
-            <wp:effectExtent l="0" t="0" r="0" b="7620"/>
-            <wp:docPr id="5" name="Picture 5"/>
+          <wp:inline distT="0" distB="0" distL="0" distR="0" wp14:anchorId="70A209AC" wp14:editId="0C12E324">
+            <wp:extent cx="5943600" cy="1861820"/>
+            <wp:effectExtent l="0" t="0" r="0" b="5080"/>
+            <wp:docPr id="9" name="Picture 9"/>
+            <wp:cNvGraphicFramePr>
+              <a:graphicFrameLocks xmlns:a="http://schemas.openxmlformats.org/drawingml/2006/main" noChangeAspect="1"/>
+            </wp:cNvGraphicFramePr>
+            <a:graphic xmlns:a="http://schemas.openxmlformats.org/drawingml/2006/main">
+              <a:graphicData uri="http://schemas.openxmlformats.org/drawingml/2006/picture">
+                <pic:pic xmlns:pic="http://schemas.openxmlformats.org/drawingml/2006/picture">
+                  <pic:nvPicPr>
+                    <pic:cNvPr id="1" name=""/>
+                    <pic:cNvPicPr/>
+                  </pic:nvPicPr>
+                  <pic:blipFill>
+                    <a:blip r:embed="rId15"/>
+                    <a:stretch>
+                      <a:fillRect/>
+                    </a:stretch>
+                  </pic:blipFill>
+                  <pic:spPr>
+                    <a:xfrm>
+                      <a:off x="0" y="0"/>
+                      <a:ext cx="5943600" cy="1861820"/>
+                    </a:xfrm>
+                    <a:prstGeom prst="rect">
+                      <a:avLst/>
+                    </a:prstGeom>
+                  </pic:spPr>
+                </pic:pic>
+              </a:graphicData>
+            </a:graphic>
+          </wp:inline>
+        </w:drawing>
+      </w:r>
+    </w:p>
+    <w:p>
+      <w:r>
+        <w:t>After rebooting it show</w:t>
+      </w:r>
+    </w:p>
+    <w:p>
+      <w:r>
+        <w:rPr>
+          <w:noProof/>
+        </w:rPr>
+        <w:drawing>
+          <wp:inline distT="0" distB="0" distL="0" distR="0" wp14:anchorId="0C10EEA6" wp14:editId="233D8D14">
+            <wp:extent cx="5943600" cy="1069340"/>
+            <wp:effectExtent l="0" t="0" r="0" b="0"/>
+            <wp:docPr id="10" name="Picture 10"/>
             <wp:cNvGraphicFramePr>
               <a:graphicFrameLocks xmlns:a="http://schemas.openxmlformats.org/drawingml/2006/main" noChangeAspect="1"/>
             </wp:cNvGraphicFramePr>
@@ -762,6 +776,144 @@
                   <pic:spPr>
                     <a:xfrm>
                       <a:off x="0" y="0"/>
+                      <a:ext cx="5943600" cy="1069340"/>
+                    </a:xfrm>
+                    <a:prstGeom prst="rect">
+                      <a:avLst/>
+                    </a:prstGeom>
+                  </pic:spPr>
+                </pic:pic>
+              </a:graphicData>
+            </a:graphic>
+          </wp:inline>
+        </w:drawing>
+      </w:r>
+    </w:p>
+    <w:p>
+      <w:r>
+        <w:t>If dev doen’t show the “</w:t>
+      </w:r>
+      <w:r>
+        <w:rPr>
+          <w:b/>
+          <w:bCs/>
+        </w:rPr>
+        <w:t>video0</w:t>
+      </w:r>
+      <w:r>
+        <w:t>” then need to update the Karnels and use the below commands to upgrade the latest kernel.</w:t>
+      </w:r>
+    </w:p>
+    <w:p>
+      <w:r>
+        <w:t>“</w:t>
+      </w:r>
+      <w:r>
+        <w:t>apt dist-upgrade</w:t>
+      </w:r>
+      <w:r>
+        <w:t>”</w:t>
+      </w:r>
+      <w:r>
+        <w:t xml:space="preserve"> </w:t>
+      </w:r>
+    </w:p>
+    <w:p>
+      <w:pPr>
+        <w:rPr>
+          <w:i/>
+          <w:iCs/>
+          <w:color w:val="4472C4" w:themeColor="accent1"/>
+        </w:rPr>
+      </w:pPr>
+      <w:r>
+        <w:br w:type="page"/>
+      </w:r>
+    </w:p>
+    <w:p>
+      <w:pPr>
+        <w:pStyle w:val="IntenseQuote"/>
+        <w:rPr>
+          <w:b/>
+          <w:bCs/>
+        </w:rPr>
+      </w:pPr>
+      <w:r>
+        <w:lastRenderedPageBreak/>
+        <w:t>KSHome</w:t>
+      </w:r>
+      <w:r>
+        <w:rPr>
+          <w:b/>
+          <w:bCs/>
+        </w:rPr>
+        <w:t xml:space="preserve"> App installation </w:t>
+      </w:r>
+    </w:p>
+    <w:p>
+      <w:pPr>
+        <w:pStyle w:val="ListParagraph"/>
+        <w:numPr>
+          <w:ilvl w:val="0"/>
+          <w:numId w:val="3"/>
+        </w:numPr>
+      </w:pPr>
+      <w:r>
+        <w:t xml:space="preserve">Clone source code from git repo </w:t>
+      </w:r>
+      <w:hyperlink r:id="rId17" w:history="1">
+        <w:r>
+          <w:rPr>
+            <w:rStyle w:val="Hyperlink"/>
+          </w:rPr>
+          <w:t>https://github.com/sesa58149/SmartHomeSolution.git</w:t>
+        </w:r>
+      </w:hyperlink>
+    </w:p>
+    <w:p>
+      <w:pPr>
+        <w:pStyle w:val="ListParagraph"/>
+        <w:numPr>
+          <w:ilvl w:val="0"/>
+          <w:numId w:val="3"/>
+        </w:numPr>
+      </w:pPr>
+      <w:r>
+        <w:t>Enter into the folder shown in below screenshot</w:t>
+      </w:r>
+    </w:p>
+    <w:p>
+      <w:pPr>
+        <w:pStyle w:val="ListParagraph"/>
+      </w:pPr>
+      <w:r>
+        <w:rPr>
+          <w:noProof/>
+        </w:rPr>
+        <w:drawing>
+          <wp:inline distT="0" distB="0" distL="0" distR="0" wp14:anchorId="1D007E15" wp14:editId="0F903DEF">
+            <wp:extent cx="5943600" cy="2221230"/>
+            <wp:effectExtent l="0" t="0" r="0" b="7620"/>
+            <wp:docPr id="5" name="Picture 5"/>
+            <wp:cNvGraphicFramePr>
+              <a:graphicFrameLocks xmlns:a="http://schemas.openxmlformats.org/drawingml/2006/main" noChangeAspect="1"/>
+            </wp:cNvGraphicFramePr>
+            <a:graphic xmlns:a="http://schemas.openxmlformats.org/drawingml/2006/main">
+              <a:graphicData uri="http://schemas.openxmlformats.org/drawingml/2006/picture">
+                <pic:pic xmlns:pic="http://schemas.openxmlformats.org/drawingml/2006/picture">
+                  <pic:nvPicPr>
+                    <pic:cNvPr id="1" name=""/>
+                    <pic:cNvPicPr/>
+                  </pic:nvPicPr>
+                  <pic:blipFill>
+                    <a:blip r:embed="rId18"/>
+                    <a:stretch>
+                      <a:fillRect/>
+                    </a:stretch>
+                  </pic:blipFill>
+                  <pic:spPr>
+                    <a:xfrm>
+                      <a:off x="0" y="0"/>
                       <a:ext cx="5943600" cy="2221230"/>
                     </a:xfrm>
                     <a:prstGeom prst="rect">
@@ -927,6 +1079,7 @@
         <w:ind w:left="720"/>
       </w:pPr>
       <w:r>
+        <w:lastRenderedPageBreak/>
         <w:t>for your Raspberry Pi. There are a number of ways to do this. The easiest way is</w:t>
       </w:r>
     </w:p>
@@ -943,186 +1096,257 @@
         <w:ind w:left="720"/>
       </w:pPr>
       <w:r>
+        <w:t>for each line. Then on reboot it will be disabled.</w:t>
+      </w:r>
+    </w:p>
+    <w:p>
+      <w:pPr>
+        <w:ind w:left="720"/>
+      </w:pPr>
+      <w:r>
+        <w:t>sudo apt install rfkill</w:t>
+      </w:r>
+    </w:p>
+    <w:p>
+      <w:pPr>
+        <w:ind w:left="720"/>
+      </w:pPr>
+      <w:r>
+        <w:t>sudo rfkill block wifi</w:t>
+      </w:r>
+    </w:p>
+    <w:p>
+      <w:pPr>
+        <w:ind w:left="720"/>
+      </w:pPr>
+    </w:p>
+    <w:p>
+      <w:pPr>
+        <w:ind w:left="720"/>
+      </w:pPr>
+      <w:r>
+        <w:t>If you want to re-enable WiFi simply type the following into the terminal.</w:t>
+      </w:r>
+    </w:p>
+    <w:p>
+      <w:pPr>
+        <w:ind w:left="720"/>
+      </w:pPr>
+      <w:r>
+        <w:t>sudo rfkill unblock wifi</w:t>
+      </w:r>
+    </w:p>
+    <w:p>
+      <w:pPr>
+        <w:ind w:left="720"/>
+      </w:pPr>
+    </w:p>
+    <w:p>
+      <w:pPr>
+        <w:ind w:left="720"/>
+      </w:pPr>
+      <w:r>
+        <w:t>Disable Bluetooth</w:t>
+      </w:r>
+    </w:p>
+    <w:p>
+      <w:pPr>
+        <w:ind w:left="720"/>
+      </w:pPr>
+    </w:p>
+    <w:p>
+      <w:pPr>
+        <w:ind w:left="720"/>
+      </w:pPr>
+      <w:r>
+        <w:t>Internal</w:t>
+      </w:r>
+    </w:p>
+    <w:p>
+      <w:pPr>
+        <w:ind w:left="720"/>
+      </w:pPr>
+    </w:p>
+    <w:p>
+      <w:pPr>
+        <w:ind w:left="720"/>
+      </w:pPr>
+      <w:r>
+        <w:t>sudo rfkill block bluetooth</w:t>
+      </w:r>
+    </w:p>
+    <w:p>
+      <w:pPr>
+        <w:ind w:left="720"/>
+      </w:pPr>
+    </w:p>
+    <w:p>
+      <w:pPr>
+        <w:ind w:left="720"/>
+      </w:pPr>
+      <w:r>
+        <w:t>If you want to re-enable Bluetooth simply type the following into the terminal.</w:t>
+      </w:r>
+    </w:p>
+    <w:p>
+      <w:pPr>
+        <w:ind w:left="720"/>
+      </w:pPr>
+      <w:r>
+        <w:t>sudo rfkill unblock Bluetooth</w:t>
+      </w:r>
+    </w:p>
+    <w:p>
+      <w:r>
+        <w:t>4. DISABLE HDMI</w:t>
+      </w:r>
+    </w:p>
+    <w:p>
+      <w:pPr>
+        <w:ind w:left="720"/>
+      </w:pPr>
+      <w:r>
+        <w:t>Whenever you are remotely accessing the Raspberry Pi using SSH or running it</w:t>
+      </w:r>
+    </w:p>
+    <w:p>
+      <w:pPr>
+        <w:ind w:left="720"/>
+      </w:pPr>
+      <w:r>
+        <w:t>headless then likely there will be no need to run anything through the onboard</w:t>
+      </w:r>
+    </w:p>
+    <w:p>
+      <w:pPr>
+        <w:ind w:left="720"/>
+      </w:pPr>
+      <w:r>
+        <w:t>HDMI ports. This means you can disable power to these ports which will give a</w:t>
+      </w:r>
+    </w:p>
+    <w:p>
+      <w:pPr>
+        <w:ind w:left="720"/>
+      </w:pPr>
+      <w:r>
+        <w:t>small improvement to battery life (~20mA). Type the following into the terminal to</w:t>
+      </w:r>
+    </w:p>
+    <w:p>
+      <w:pPr>
+        <w:ind w:left="720"/>
+      </w:pPr>
+      <w:r>
+        <w:t>disable power to the HDMI ports. As soon as you press enter it will be disabled.</w:t>
+      </w:r>
+    </w:p>
+    <w:p>
+      <w:pPr>
+        <w:ind w:left="720"/>
+      </w:pPr>
+      <w:r>
+        <w:t>sudo /opt/vc/bin/tvservice -o</w:t>
+      </w:r>
+    </w:p>
+    <w:p>
+      <w:pPr>
+        <w:ind w:left="720"/>
+      </w:pPr>
+      <w:r>
+        <w:t>If you want to re-enable HDMI connection simply type the following into the</w:t>
+      </w:r>
+    </w:p>
+    <w:p>
+      <w:pPr>
+        <w:ind w:left="720"/>
+      </w:pPr>
+      <w:r>
+        <w:t>terminal.</w:t>
+      </w:r>
+    </w:p>
+    <w:p>
+      <w:pPr>
+        <w:ind w:left="720"/>
+      </w:pPr>
+      <w:r>
+        <w:t>sudo /opt/vc/bin/tvservice -p</w:t>
+      </w:r>
+    </w:p>
+    <w:p>
+      <w:pPr>
+        <w:ind w:left="720"/>
+      </w:pPr>
+    </w:p>
+    <w:p>
+      <w:pPr>
+        <w:ind w:left="720"/>
+      </w:pPr>
+    </w:p>
+    <w:p>
+      <w:pPr>
+        <w:pStyle w:val="IntenseQuote"/>
+      </w:pPr>
+      <w:r>
         <w:lastRenderedPageBreak/>
-        <w:t>for each line. Then on reboot it will be disabled.</w:t>
-      </w:r>
-    </w:p>
-    <w:p>
-      <w:pPr>
-        <w:ind w:left="720"/>
-      </w:pPr>
-      <w:r>
-        <w:t>sudo apt install rfkill</w:t>
-      </w:r>
-    </w:p>
-    <w:p>
-      <w:pPr>
-        <w:ind w:left="720"/>
-      </w:pPr>
-      <w:r>
-        <w:t>sudo rfkill block wifi</w:t>
-      </w:r>
-    </w:p>
-    <w:p>
-      <w:pPr>
-        <w:ind w:left="720"/>
-      </w:pPr>
-    </w:p>
-    <w:p>
-      <w:pPr>
-        <w:ind w:left="720"/>
-      </w:pPr>
-      <w:r>
-        <w:t>If you want to re-enable WiFi simply type the following into the terminal.</w:t>
-      </w:r>
-    </w:p>
-    <w:p>
-      <w:pPr>
-        <w:ind w:left="720"/>
-      </w:pPr>
-      <w:r>
-        <w:t>sudo rfkill unblock wifi</w:t>
-      </w:r>
-    </w:p>
-    <w:p>
-      <w:pPr>
-        <w:ind w:left="720"/>
-      </w:pPr>
-    </w:p>
-    <w:p>
-      <w:pPr>
-        <w:ind w:left="720"/>
-      </w:pPr>
-      <w:r>
-        <w:t>Disable Bluetooth</w:t>
-      </w:r>
-    </w:p>
-    <w:p>
-      <w:pPr>
-        <w:ind w:left="720"/>
-      </w:pPr>
-    </w:p>
-    <w:p>
-      <w:pPr>
-        <w:ind w:left="720"/>
-      </w:pPr>
-      <w:r>
-        <w:t>Internal</w:t>
-      </w:r>
-    </w:p>
-    <w:p>
-      <w:pPr>
-        <w:ind w:left="720"/>
-      </w:pPr>
-    </w:p>
-    <w:p>
-      <w:pPr>
-        <w:ind w:left="720"/>
-      </w:pPr>
-      <w:r>
-        <w:t>sudo rfkill block bluetooth</w:t>
-      </w:r>
-    </w:p>
-    <w:p>
-      <w:pPr>
-        <w:ind w:left="720"/>
-      </w:pPr>
-    </w:p>
-    <w:p>
-      <w:pPr>
-        <w:ind w:left="720"/>
-      </w:pPr>
-      <w:r>
-        <w:t>If you want to re-enable Bluetooth simply type the following into the terminal.</w:t>
-      </w:r>
-    </w:p>
-    <w:p>
-      <w:pPr>
-        <w:ind w:left="720"/>
-      </w:pPr>
-      <w:r>
-        <w:t>sudo rfkill unblock Bluetooth</w:t>
-      </w:r>
-    </w:p>
-    <w:p>
-      <w:r>
-        <w:t>4. DISABLE HDMI</w:t>
-      </w:r>
-    </w:p>
-    <w:p>
-      <w:pPr>
-        <w:ind w:left="720"/>
-      </w:pPr>
-      <w:r>
-        <w:t>Whenever you are remotely accessing the Raspberry Pi using SSH or running it</w:t>
-      </w:r>
-    </w:p>
-    <w:p>
-      <w:pPr>
-        <w:ind w:left="720"/>
-      </w:pPr>
-      <w:r>
-        <w:t>headless then likely there will be no need to run anything through the onboard</w:t>
-      </w:r>
-    </w:p>
-    <w:p>
-      <w:pPr>
-        <w:ind w:left="720"/>
-      </w:pPr>
-      <w:r>
-        <w:t>HDMI ports. This means you can disable power to these ports which will give a</w:t>
-      </w:r>
-    </w:p>
-    <w:p>
-      <w:pPr>
-        <w:ind w:left="720"/>
-      </w:pPr>
-      <w:r>
-        <w:t>small improvement to battery life (~20mA). Type the following into the terminal to</w:t>
-      </w:r>
-    </w:p>
-    <w:p>
-      <w:pPr>
-        <w:ind w:left="720"/>
-      </w:pPr>
-      <w:r>
-        <w:t>disable power to the HDMI ports. As soon as you press enter it will be disabled.</w:t>
-      </w:r>
-    </w:p>
-    <w:p>
-      <w:pPr>
-        <w:ind w:left="720"/>
-      </w:pPr>
-      <w:r>
-        <w:t>sudo /opt/vc/bin/tvservice -o</w:t>
-      </w:r>
-    </w:p>
-    <w:p>
-      <w:pPr>
-        <w:ind w:left="720"/>
-      </w:pPr>
-      <w:r>
-        <w:t>If you want to re-enable HDMI connection simply type the following into the</w:t>
-      </w:r>
-    </w:p>
-    <w:p>
-      <w:pPr>
-        <w:ind w:left="720"/>
-      </w:pPr>
-      <w:r>
-        <w:t>terminal.</w:t>
-      </w:r>
-    </w:p>
-    <w:p>
-      <w:pPr>
-        <w:ind w:left="720"/>
-      </w:pPr>
-      <w:r>
-        <w:t>sudo /opt/vc/bin/tvservice -p</w:t>
-      </w:r>
+        <w:t xml:space="preserve">Advance Camera Hardware </w:t>
+      </w:r>
+      <w:r>
+        <w:t>D</w:t>
+      </w:r>
+      <w:r>
+        <w:t>esign</w:t>
+      </w:r>
+    </w:p>
+    <w:p>
+      <w:pPr>
+        <w:ind w:left="720"/>
+      </w:pPr>
+      <w:r>
+        <w:drawing>
+          <wp:inline distT="0" distB="0" distL="0" distR="0" wp14:anchorId="0CD730EE" wp14:editId="77EF69EA">
+            <wp:extent cx="5943600" cy="4233545"/>
+            <wp:effectExtent l="0" t="0" r="0" b="0"/>
+            <wp:docPr id="11" name="Picture 11"/>
+            <wp:cNvGraphicFramePr>
+              <a:graphicFrameLocks xmlns:a="http://schemas.openxmlformats.org/drawingml/2006/main" noChangeAspect="1"/>
+            </wp:cNvGraphicFramePr>
+            <a:graphic xmlns:a="http://schemas.openxmlformats.org/drawingml/2006/main">
+              <a:graphicData uri="http://schemas.openxmlformats.org/drawingml/2006/picture">
+                <pic:pic xmlns:pic="http://schemas.openxmlformats.org/drawingml/2006/picture">
+                  <pic:nvPicPr>
+                    <pic:cNvPr id="1" name=""/>
+                    <pic:cNvPicPr/>
+                  </pic:nvPicPr>
+                  <pic:blipFill>
+                    <a:blip r:embed="rId19"/>
+                    <a:stretch>
+                      <a:fillRect/>
+                    </a:stretch>
+                  </pic:blipFill>
+                  <pic:spPr>
+                    <a:xfrm>
+                      <a:off x="0" y="0"/>
+                      <a:ext cx="5943600" cy="4233545"/>
+                    </a:xfrm>
+                    <a:prstGeom prst="rect">
+                      <a:avLst/>
+                    </a:prstGeom>
+                  </pic:spPr>
+                </pic:pic>
+              </a:graphicData>
+            </a:graphic>
+          </wp:inline>
+        </w:drawing>
+      </w:r>
+    </w:p>
+    <w:p>
+      <w:pPr>
+        <w:ind w:left="720"/>
+      </w:pPr>
     </w:p>
     <w:sectPr>
-      <w:footerReference w:type="default" r:id="rId17"/>
+      <w:footerReference w:type="default" r:id="rId20"/>
       <w:pgSz w:w="12240" w:h="15840" w:code="1"/>
       <w:pgMar w:top="1440" w:right="1440" w:bottom="1440" w:left="1440" w:header="720" w:footer="720" w:gutter="0"/>
       <w:cols w:space="720"/>

</xml_diff>

<commit_message>
doc update and code clean up
</commit_message>
<xml_diff>
--- a/Raspberry_PI_Z_W_DeveloperGuide.docx
+++ b/Raspberry_PI_Z_W_DeveloperGuide.docx
@@ -680,6 +680,18 @@
     </w:p>
     <w:p>
       <w:pPr>
+        <w:pStyle w:val="ListParagraph"/>
+        <w:numPr>
+          <w:ilvl w:val="1"/>
+          <w:numId w:val="2"/>
+        </w:numPr>
+      </w:pPr>
+      <w:r>
+        <w:t>pythonping</w:t>
+      </w:r>
+    </w:p>
+    <w:p>
+      <w:pPr>
         <w:pStyle w:val="IntenseQuote"/>
       </w:pPr>
       <w:r>
@@ -1303,6 +1315,9 @@
         <w:ind w:left="720"/>
       </w:pPr>
       <w:r>
+        <w:rPr>
+          <w:noProof/>
+        </w:rPr>
         <w:drawing>
           <wp:inline distT="0" distB="0" distL="0" distR="0" wp14:anchorId="0CD730EE" wp14:editId="77EF69EA">
             <wp:extent cx="5943600" cy="4233545"/>

</xml_diff>